<commit_message>
segundo commit arquivo detalhado curso geek university criando campo com diferentes models.types
</commit_message>
<xml_diff>
--- a/Django framework básico.docx
+++ b/Django framework básico.docx
@@ -1531,6 +1531,113 @@
     <w:p/>
     <w:p/>
     <w:p/>
+    <w:p>
+      <w:pPr>
+        <w:pStyle w:val="Pr-formataoHTML"/>
+        <w:shd w:val="clear" w:color="auto" w:fill="272822"/>
+        <w:rPr>
+          <w:color w:val="F8F8F2"/>
+        </w:rPr>
+      </w:pPr>
+      <w:r>
+        <w:rPr>
+          <w:color w:val="F8F8F2"/>
+        </w:rPr>
+        <w:t xml:space="preserve">LANGUAGE_CODE </w:t>
+      </w:r>
+      <w:r>
+        <w:rPr>
+          <w:color w:val="F92672"/>
+        </w:rPr>
+        <w:t xml:space="preserve">= </w:t>
+      </w:r>
+      <w:r>
+        <w:rPr>
+          <w:color w:val="E6DB74"/>
+        </w:rPr>
+        <w:t>'</w:t>
+      </w:r>
+      <w:proofErr w:type="spellStart"/>
+      <w:r>
+        <w:rPr>
+          <w:color w:val="E6DB74"/>
+        </w:rPr>
+        <w:t>pt-br</w:t>
+      </w:r>
+      <w:proofErr w:type="spellEnd"/>
+      <w:r>
+        <w:rPr>
+          <w:color w:val="E6DB74"/>
+        </w:rPr>
+        <w:t>'</w:t>
+      </w:r>
+      <w:r>
+        <w:rPr>
+          <w:color w:val="E6DB74"/>
+        </w:rPr>
+        <w:br/>
+      </w:r>
+      <w:r>
+        <w:rPr>
+          <w:color w:val="E6DB74"/>
+        </w:rPr>
+        <w:br/>
+      </w:r>
+      <w:r>
+        <w:rPr>
+          <w:color w:val="F8F8F2"/>
+        </w:rPr>
+        <w:t xml:space="preserve">TIME_ZONE </w:t>
+      </w:r>
+      <w:r>
+        <w:rPr>
+          <w:color w:val="F92672"/>
+        </w:rPr>
+        <w:t xml:space="preserve">= </w:t>
+      </w:r>
+      <w:r>
+        <w:rPr>
+          <w:color w:val="E6DB74"/>
+        </w:rPr>
+        <w:t>'</w:t>
+      </w:r>
+      <w:proofErr w:type="spellStart"/>
+      <w:r>
+        <w:rPr>
+          <w:color w:val="E6DB74"/>
+        </w:rPr>
+        <w:t>America</w:t>
+      </w:r>
+      <w:proofErr w:type="spellEnd"/>
+      <w:r>
+        <w:rPr>
+          <w:color w:val="E6DB74"/>
+        </w:rPr>
+        <w:t>/</w:t>
+      </w:r>
+      <w:proofErr w:type="spellStart"/>
+      <w:r>
+        <w:rPr>
+          <w:color w:val="E6DB74"/>
+        </w:rPr>
+        <w:t>Sao_Paulo</w:t>
+      </w:r>
+      <w:proofErr w:type="spellEnd"/>
+      <w:r>
+        <w:rPr>
+          <w:color w:val="E6DB74"/>
+        </w:rPr>
+        <w:t>'</w:t>
+      </w:r>
+    </w:p>
+    <w:p/>
+    <w:p/>
+    <w:p/>
+    <w:p>
+      <w:r>
+        <w:t>Arquivo: views.py</w:t>
+      </w:r>
+    </w:p>
     <w:p>
       <w:bookmarkStart w:id="0" w:name="_GoBack"/>
       <w:bookmarkEnd w:id="0"/>

</xml_diff>